<commit_message>
advancing in Spanning Tree Protocol
</commit_message>
<xml_diff>
--- a/Sections/Section25 - STP/notes.docx
+++ b/Sections/Section25 - STP/notes.docx
@@ -61,7 +61,29 @@
           <w:szCs w:val="28"/>
           <w:lang w:val="en-US"/>
         </w:rPr>
-        <w:t xml:space="preserve">Problem: Routing Loop In Layer 3 </w:t>
+        <w:t xml:space="preserve">Problem: Routing Loop </w:t>
+      </w:r>
+      <w:proofErr w:type="gramStart"/>
+      <w:r>
+        <w:rPr>
+          <w:b/>
+          <w:bCs/>
+          <w:sz w:val="28"/>
+          <w:szCs w:val="28"/>
+          <w:lang w:val="en-US"/>
+        </w:rPr>
+        <w:t>In</w:t>
+      </w:r>
+      <w:proofErr w:type="gramEnd"/>
+      <w:r>
+        <w:rPr>
+          <w:b/>
+          <w:bCs/>
+          <w:sz w:val="28"/>
+          <w:szCs w:val="28"/>
+          <w:lang w:val="en-US"/>
+        </w:rPr>
+        <w:t xml:space="preserve"> Layer 3 </w:t>
       </w:r>
     </w:p>
     <w:p>
@@ -261,7 +283,7 @@
                     <pic:cNvPicPr/>
                   </pic:nvPicPr>
                   <pic:blipFill>
-                    <a:blip r:embed="rId5"/>
+                    <a:blip r:embed="rId7"/>
                     <a:stretch>
                       <a:fillRect/>
                     </a:stretch>
@@ -388,7 +410,25 @@
           <w:szCs w:val="28"/>
           <w:lang w:val="en-US"/>
         </w:rPr>
-        <w:t>We block some ports for preventing the Broadcast Storm</w:t>
+        <w:t xml:space="preserve">We block some ports </w:t>
+      </w:r>
+      <w:proofErr w:type="gramStart"/>
+      <w:r>
+        <w:rPr>
+          <w:sz w:val="28"/>
+          <w:szCs w:val="28"/>
+          <w:lang w:val="en-US"/>
+        </w:rPr>
+        <w:t>for preventing</w:t>
+      </w:r>
+      <w:proofErr w:type="gramEnd"/>
+      <w:r>
+        <w:rPr>
+          <w:sz w:val="28"/>
+          <w:szCs w:val="28"/>
+          <w:lang w:val="en-US"/>
+        </w:rPr>
+        <w:t xml:space="preserve"> the Broadcast Storm</w:t>
       </w:r>
     </w:p>
     <w:p>
@@ -625,7 +665,25 @@
           <w:szCs w:val="28"/>
           <w:lang w:val="en-US"/>
         </w:rPr>
-        <w:t xml:space="preserve"> was invented back when bridges were in use (‘The root bridge’)</w:t>
+        <w:t xml:space="preserve"> was invented back when bridges were in </w:t>
+      </w:r>
+      <w:proofErr w:type="gramStart"/>
+      <w:r>
+        <w:rPr>
+          <w:sz w:val="28"/>
+          <w:szCs w:val="28"/>
+          <w:lang w:val="en-US"/>
+        </w:rPr>
+        <w:t>use (‘</w:t>
+      </w:r>
+      <w:proofErr w:type="gramEnd"/>
+      <w:r>
+        <w:rPr>
+          <w:sz w:val="28"/>
+          <w:szCs w:val="28"/>
+          <w:lang w:val="en-US"/>
+        </w:rPr>
+        <w:t>The root bridge’)</w:t>
       </w:r>
     </w:p>
     <w:p>
@@ -721,7 +779,25 @@
           <w:szCs w:val="28"/>
           <w:lang w:val="en-US"/>
         </w:rPr>
-        <w:t>BDPU contsins the switch’s Bridge ID</w:t>
+        <w:t xml:space="preserve">BDPU </w:t>
+      </w:r>
+      <w:proofErr w:type="spellStart"/>
+      <w:r>
+        <w:rPr>
+          <w:sz w:val="28"/>
+          <w:szCs w:val="28"/>
+          <w:lang w:val="en-US"/>
+        </w:rPr>
+        <w:t>contsins</w:t>
+      </w:r>
+      <w:proofErr w:type="spellEnd"/>
+      <w:r>
+        <w:rPr>
+          <w:sz w:val="28"/>
+          <w:szCs w:val="28"/>
+          <w:lang w:val="en-US"/>
+        </w:rPr>
+        <w:t xml:space="preserve"> the switch’s Bridge ID</w:t>
       </w:r>
     </w:p>
     <w:p>
@@ -743,8 +819,18 @@
           <w:szCs w:val="28"/>
           <w:lang w:val="en-US"/>
         </w:rPr>
-        <w:t>Bridge priority 0-65535, with 32768 default</w:t>
-      </w:r>
+        <w:t xml:space="preserve">Bridge priority 0-65535, with 32768 </w:t>
+      </w:r>
+      <w:proofErr w:type="gramStart"/>
+      <w:r>
+        <w:rPr>
+          <w:sz w:val="28"/>
+          <w:szCs w:val="28"/>
+          <w:lang w:val="en-US"/>
+        </w:rPr>
+        <w:t>default</w:t>
+      </w:r>
+      <w:proofErr w:type="gramEnd"/>
     </w:p>
     <w:p>
       <w:pPr>
@@ -833,7 +919,25 @@
           <w:szCs w:val="28"/>
           <w:lang w:val="en-US"/>
         </w:rPr>
-        <w:t>Root is the best BRIGdE id</w:t>
+        <w:t xml:space="preserve">Root is the best </w:t>
+      </w:r>
+      <w:proofErr w:type="spellStart"/>
+      <w:r>
+        <w:rPr>
+          <w:sz w:val="28"/>
+          <w:szCs w:val="28"/>
+          <w:lang w:val="en-US"/>
+        </w:rPr>
+        <w:t>BRIGdE</w:t>
+      </w:r>
+      <w:proofErr w:type="spellEnd"/>
+      <w:r>
+        <w:rPr>
+          <w:sz w:val="28"/>
+          <w:szCs w:val="28"/>
+          <w:lang w:val="en-US"/>
+        </w:rPr>
+        <w:t xml:space="preserve"> id</w:t>
       </w:r>
     </w:p>
     <w:p>
@@ -857,7 +961,61 @@
           <w:szCs w:val="28"/>
           <w:lang w:val="en-US"/>
         </w:rPr>
-        <w:t>Lowest cost paths are preferred (in funcite de viteza interfetelor)</w:t>
+        <w:t xml:space="preserve">Lowest cost paths are preferred (in </w:t>
+      </w:r>
+      <w:proofErr w:type="spellStart"/>
+      <w:r>
+        <w:rPr>
+          <w:sz w:val="28"/>
+          <w:szCs w:val="28"/>
+          <w:lang w:val="en-US"/>
+        </w:rPr>
+        <w:t>funcite</w:t>
+      </w:r>
+      <w:proofErr w:type="spellEnd"/>
+      <w:r>
+        <w:rPr>
+          <w:sz w:val="28"/>
+          <w:szCs w:val="28"/>
+          <w:lang w:val="en-US"/>
+        </w:rPr>
+        <w:t xml:space="preserve"> de </w:t>
+      </w:r>
+      <w:proofErr w:type="spellStart"/>
+      <w:r>
+        <w:rPr>
+          <w:sz w:val="28"/>
+          <w:szCs w:val="28"/>
+          <w:lang w:val="en-US"/>
+        </w:rPr>
+        <w:t>viteza</w:t>
+      </w:r>
+      <w:proofErr w:type="spellEnd"/>
+      <w:r>
+        <w:rPr>
+          <w:sz w:val="28"/>
+          <w:szCs w:val="28"/>
+          <w:lang w:val="en-US"/>
+        </w:rPr>
+        <w:t xml:space="preserve"> </w:t>
+      </w:r>
+      <w:proofErr w:type="spellStart"/>
+      <w:r>
+        <w:rPr>
+          <w:sz w:val="28"/>
+          <w:szCs w:val="28"/>
+          <w:lang w:val="en-US"/>
+        </w:rPr>
+        <w:t>interfetelor</w:t>
+      </w:r>
+      <w:proofErr w:type="spellEnd"/>
+      <w:r>
+        <w:rPr>
+          <w:sz w:val="28"/>
+          <w:szCs w:val="28"/>
+          <w:lang w:val="en-US"/>
+        </w:rPr>
+        <w:t>)</w:t>
       </w:r>
     </w:p>
     <w:p>
@@ -875,13 +1033,113 @@
           <w:lang w:val="en-US"/>
         </w:rPr>
       </w:pPr>
-      <w:r>
-        <w:rPr>
-          <w:sz w:val="28"/>
-          <w:szCs w:val="28"/>
-          <w:lang w:val="en-US"/>
-        </w:rPr>
-        <w:t>dupa calcularea rutelor, se gasesc path-uri care nu se folosesc si se blocheaza</w:t>
+      <w:proofErr w:type="spellStart"/>
+      <w:r>
+        <w:rPr>
+          <w:sz w:val="28"/>
+          <w:szCs w:val="28"/>
+          <w:lang w:val="en-US"/>
+        </w:rPr>
+        <w:t>dupa</w:t>
+      </w:r>
+      <w:proofErr w:type="spellEnd"/>
+      <w:r>
+        <w:rPr>
+          <w:sz w:val="28"/>
+          <w:szCs w:val="28"/>
+          <w:lang w:val="en-US"/>
+        </w:rPr>
+        <w:t xml:space="preserve"> </w:t>
+      </w:r>
+      <w:proofErr w:type="spellStart"/>
+      <w:r>
+        <w:rPr>
+          <w:sz w:val="28"/>
+          <w:szCs w:val="28"/>
+          <w:lang w:val="en-US"/>
+        </w:rPr>
+        <w:t>calcularea</w:t>
+      </w:r>
+      <w:proofErr w:type="spellEnd"/>
+      <w:r>
+        <w:rPr>
+          <w:sz w:val="28"/>
+          <w:szCs w:val="28"/>
+          <w:lang w:val="en-US"/>
+        </w:rPr>
+        <w:t xml:space="preserve"> </w:t>
+      </w:r>
+      <w:proofErr w:type="spellStart"/>
+      <w:r>
+        <w:rPr>
+          <w:sz w:val="28"/>
+          <w:szCs w:val="28"/>
+          <w:lang w:val="en-US"/>
+        </w:rPr>
+        <w:t>rutelor</w:t>
+      </w:r>
+      <w:proofErr w:type="spellEnd"/>
+      <w:r>
+        <w:rPr>
+          <w:sz w:val="28"/>
+          <w:szCs w:val="28"/>
+          <w:lang w:val="en-US"/>
+        </w:rPr>
+        <w:t>, se gasesc path-</w:t>
+      </w:r>
+      <w:proofErr w:type="spellStart"/>
+      <w:r>
+        <w:rPr>
+          <w:sz w:val="28"/>
+          <w:szCs w:val="28"/>
+          <w:lang w:val="en-US"/>
+        </w:rPr>
+        <w:t>uri</w:t>
+      </w:r>
+      <w:proofErr w:type="spellEnd"/>
+      <w:r>
+        <w:rPr>
+          <w:sz w:val="28"/>
+          <w:szCs w:val="28"/>
+          <w:lang w:val="en-US"/>
+        </w:rPr>
+        <w:t xml:space="preserve"> care nu se </w:t>
+      </w:r>
+      <w:proofErr w:type="spellStart"/>
+      <w:r>
+        <w:rPr>
+          <w:sz w:val="28"/>
+          <w:szCs w:val="28"/>
+          <w:lang w:val="en-US"/>
+        </w:rPr>
+        <w:t>folosesc</w:t>
+      </w:r>
+      <w:proofErr w:type="spellEnd"/>
+      <w:r>
+        <w:rPr>
+          <w:sz w:val="28"/>
+          <w:szCs w:val="28"/>
+          <w:lang w:val="en-US"/>
+        </w:rPr>
+        <w:t xml:space="preserve"> </w:t>
+      </w:r>
+      <w:proofErr w:type="spellStart"/>
+      <w:r>
+        <w:rPr>
+          <w:sz w:val="28"/>
+          <w:szCs w:val="28"/>
+          <w:lang w:val="en-US"/>
+        </w:rPr>
+        <w:t>si</w:t>
+      </w:r>
+      <w:proofErr w:type="spellEnd"/>
+      <w:r>
+        <w:rPr>
+          <w:sz w:val="28"/>
+          <w:szCs w:val="28"/>
+          <w:lang w:val="en-US"/>
+        </w:rPr>
+        <w:t xml:space="preserve"> se blocheaza</w:t>
       </w:r>
     </w:p>
     <w:p>
@@ -910,13 +1168,23 @@
           <w:lang w:val="en-US"/>
         </w:rPr>
       </w:pPr>
-      <w:r>
-        <w:rPr>
-          <w:sz w:val="28"/>
-          <w:szCs w:val="28"/>
-          <w:lang w:val="en-US"/>
-        </w:rPr>
-        <w:t xml:space="preserve">the </w:t>
+      <w:proofErr w:type="gramStart"/>
+      <w:r>
+        <w:rPr>
+          <w:sz w:val="28"/>
+          <w:szCs w:val="28"/>
+          <w:lang w:val="en-US"/>
+        </w:rPr>
+        <w:t>the</w:t>
+      </w:r>
+      <w:proofErr w:type="gramEnd"/>
+      <w:r>
+        <w:rPr>
+          <w:sz w:val="28"/>
+          <w:szCs w:val="28"/>
+          <w:lang w:val="en-US"/>
+        </w:rPr>
+        <w:t xml:space="preserve"> </w:t>
       </w:r>
       <w:r>
         <w:rPr>
@@ -934,7 +1202,25 @@
           <w:szCs w:val="28"/>
           <w:lang w:val="en-US"/>
         </w:rPr>
-        <w:t xml:space="preserve"> is elected and then the other switches chooses one Root port for arriving to the root bridge</w:t>
+        <w:t xml:space="preserve"> is elected and then the other switches </w:t>
+      </w:r>
+      <w:proofErr w:type="gramStart"/>
+      <w:r>
+        <w:rPr>
+          <w:sz w:val="28"/>
+          <w:szCs w:val="28"/>
+          <w:lang w:val="en-US"/>
+        </w:rPr>
+        <w:t>chooses</w:t>
+      </w:r>
+      <w:proofErr w:type="gramEnd"/>
+      <w:r>
+        <w:rPr>
+          <w:sz w:val="28"/>
+          <w:szCs w:val="28"/>
+          <w:lang w:val="en-US"/>
+        </w:rPr>
+        <w:t xml:space="preserve"> one Root port for arriving to the root bridge</w:t>
       </w:r>
     </w:p>
     <w:p>
@@ -1111,7 +1397,7 @@
                     <pic:cNvPicPr/>
                   </pic:nvPicPr>
                   <pic:blipFill>
-                    <a:blip r:embed="rId6"/>
+                    <a:blip r:embed="rId8"/>
                     <a:stretch>
                       <a:fillRect/>
                     </a:stretch>
@@ -1179,7 +1465,7 @@
                     <pic:cNvPicPr/>
                   </pic:nvPicPr>
                   <pic:blipFill>
-                    <a:blip r:embed="rId7"/>
+                    <a:blip r:embed="rId9"/>
                     <a:stretch>
                       <a:fillRect/>
                     </a:stretch>
@@ -1257,7 +1543,7 @@
                     <pic:cNvPicPr/>
                   </pic:nvPicPr>
                   <pic:blipFill>
-                    <a:blip r:embed="rId8"/>
+                    <a:blip r:embed="rId10"/>
                     <a:stretch>
                       <a:fillRect/>
                     </a:stretch>
@@ -1318,7 +1604,7 @@
                     <pic:cNvPicPr/>
                   </pic:nvPicPr>
                   <pic:blipFill>
-                    <a:blip r:embed="rId9"/>
+                    <a:blip r:embed="rId11"/>
                     <a:stretch>
                       <a:fillRect/>
                     </a:stretch>
@@ -1436,7 +1722,7 @@
                     <pic:cNvPicPr/>
                   </pic:nvPicPr>
                   <pic:blipFill>
-                    <a:blip r:embed="rId10"/>
+                    <a:blip r:embed="rId12"/>
                     <a:stretch>
                       <a:fillRect/>
                     </a:stretch>
@@ -1490,28 +1776,724 @@
     <w:p>
       <w:pPr>
         <w:rPr>
+          <w:sz w:val="44"/>
+          <w:szCs w:val="44"/>
+          <w:u w:val="single"/>
+          <w:lang w:val="en-US"/>
+        </w:rPr>
+      </w:pPr>
+      <w:r>
+        <w:rPr>
+          <w:sz w:val="44"/>
+          <w:szCs w:val="44"/>
+          <w:u w:val="single"/>
+          <w:lang w:val="en-US"/>
+        </w:rPr>
+        <w:lastRenderedPageBreak/>
+        <w:t>Spanning Tree and HSRP Relationship</w:t>
+      </w:r>
+    </w:p>
+    <w:p>
+      <w:pPr>
+        <w:rPr>
+          <w:sz w:val="32"/>
+          <w:szCs w:val="32"/>
+          <w:u w:val="single"/>
+          <w:lang w:val="en-US"/>
+        </w:rPr>
+      </w:pPr>
+      <w:r>
+        <w:rPr>
+          <w:noProof/>
+        </w:rPr>
+        <w:drawing>
+          <wp:inline distT="0" distB="0" distL="0" distR="0" wp14:anchorId="633D1C36" wp14:editId="52A3B89D">
+            <wp:extent cx="5943600" cy="2747645"/>
+            <wp:effectExtent l="0" t="0" r="0" b="0"/>
+            <wp:docPr id="2118327027" name="Picture 1" descr="A diagram of a network&#10;&#10;Description automatically generated"/>
+            <wp:cNvGraphicFramePr>
+              <a:graphicFrameLocks xmlns:a="http://schemas.openxmlformats.org/drawingml/2006/main" noChangeAspect="1"/>
+            </wp:cNvGraphicFramePr>
+            <a:graphic xmlns:a="http://schemas.openxmlformats.org/drawingml/2006/main">
+              <a:graphicData uri="http://schemas.openxmlformats.org/drawingml/2006/picture">
+                <pic:pic xmlns:pic="http://schemas.openxmlformats.org/drawingml/2006/picture">
+                  <pic:nvPicPr>
+                    <pic:cNvPr id="2118327027" name="Picture 1" descr="A diagram of a network&#10;&#10;Description automatically generated"/>
+                    <pic:cNvPicPr/>
+                  </pic:nvPicPr>
+                  <pic:blipFill>
+                    <a:blip r:embed="rId13"/>
+                    <a:stretch>
+                      <a:fillRect/>
+                    </a:stretch>
+                  </pic:blipFill>
+                  <pic:spPr>
+                    <a:xfrm>
+                      <a:off x="0" y="0"/>
+                      <a:ext cx="5943600" cy="2747645"/>
+                    </a:xfrm>
+                    <a:prstGeom prst="rect">
+                      <a:avLst/>
+                    </a:prstGeom>
+                  </pic:spPr>
+                </pic:pic>
+              </a:graphicData>
+            </a:graphic>
+          </wp:inline>
+        </w:drawing>
+      </w:r>
+    </w:p>
+    <w:p>
+      <w:pPr>
+        <w:rPr>
           <w:sz w:val="40"/>
           <w:szCs w:val="40"/>
           <w:u w:val="single"/>
           <w:lang w:val="en-US"/>
         </w:rPr>
       </w:pPr>
-    </w:p>
-    <w:p>
-      <w:pPr>
+      <w:r>
         <w:rPr>
           <w:sz w:val="40"/>
           <w:szCs w:val="40"/>
           <w:u w:val="single"/>
           <w:lang w:val="en-US"/>
         </w:rPr>
-      </w:pPr>
-    </w:p>
-    <w:p>
-      <w:pPr>
-        <w:rPr>
+        <w:t xml:space="preserve">Spanning Tree </w:t>
+      </w:r>
+      <w:proofErr w:type="spellStart"/>
+      <w:r>
+        <w:rPr>
+          <w:b/>
+          <w:bCs/>
           <w:sz w:val="40"/>
           <w:szCs w:val="40"/>
+          <w:u w:val="single"/>
+          <w:lang w:val="en-US"/>
+        </w:rPr>
+        <w:t>Portfast</w:t>
+      </w:r>
+      <w:proofErr w:type="spellEnd"/>
+    </w:p>
+    <w:p>
+      <w:pPr>
+        <w:rPr>
+          <w:sz w:val="28"/>
+          <w:szCs w:val="28"/>
+          <w:lang w:val="en-US"/>
+        </w:rPr>
+      </w:pPr>
+      <w:r>
+        <w:rPr>
+          <w:sz w:val="28"/>
+          <w:szCs w:val="28"/>
+          <w:lang w:val="en-US"/>
+        </w:rPr>
+        <w:t xml:space="preserve">- when </w:t>
+      </w:r>
+      <w:proofErr w:type="gramStart"/>
+      <w:r>
+        <w:rPr>
+          <w:sz w:val="28"/>
+          <w:szCs w:val="28"/>
+          <w:lang w:val="en-US"/>
+        </w:rPr>
+        <w:t>port</w:t>
+      </w:r>
+      <w:proofErr w:type="gramEnd"/>
+      <w:r>
+        <w:rPr>
+          <w:sz w:val="28"/>
+          <w:szCs w:val="28"/>
+          <w:lang w:val="en-US"/>
+        </w:rPr>
+        <w:t xml:space="preserve"> becomes active, it takes Spanning Tree 30 seconds to ensure that it’s not a loop</w:t>
+      </w:r>
+    </w:p>
+    <w:p>
+      <w:pPr>
+        <w:rPr>
+          <w:sz w:val="28"/>
+          <w:szCs w:val="28"/>
+          <w:lang w:val="en-US"/>
+        </w:rPr>
+      </w:pPr>
+      <w:r>
+        <w:rPr>
+          <w:sz w:val="28"/>
+          <w:szCs w:val="28"/>
+          <w:lang w:val="en-US"/>
+        </w:rPr>
+        <w:t xml:space="preserve">- on </w:t>
+      </w:r>
+      <w:proofErr w:type="spellStart"/>
+      <w:r>
+        <w:rPr>
+          <w:sz w:val="28"/>
+          <w:szCs w:val="28"/>
+          <w:lang w:val="en-US"/>
+        </w:rPr>
+        <w:t>brigdge</w:t>
+      </w:r>
+      <w:proofErr w:type="spellEnd"/>
+      <w:r>
+        <w:rPr>
+          <w:sz w:val="28"/>
+          <w:szCs w:val="28"/>
+          <w:lang w:val="en-US"/>
+        </w:rPr>
+        <w:t xml:space="preserve"> port it broadcasts on all ports</w:t>
+      </w:r>
+    </w:p>
+    <w:p>
+      <w:pPr>
+        <w:rPr>
+          <w:sz w:val="28"/>
+          <w:szCs w:val="28"/>
+          <w:lang w:val="en-US"/>
+        </w:rPr>
+      </w:pPr>
+      <w:r>
+        <w:rPr>
+          <w:sz w:val="28"/>
+          <w:szCs w:val="28"/>
+          <w:lang w:val="en-US"/>
+        </w:rPr>
+        <w:t xml:space="preserve">- for not waiting for 30 seconds (if you are sure that port is not </w:t>
+      </w:r>
+      <w:proofErr w:type="spellStart"/>
+      <w:r>
+        <w:rPr>
+          <w:sz w:val="28"/>
+          <w:szCs w:val="28"/>
+          <w:lang w:val="en-US"/>
+        </w:rPr>
+        <w:t>gonna</w:t>
+      </w:r>
+      <w:proofErr w:type="spellEnd"/>
+      <w:r>
+        <w:rPr>
+          <w:sz w:val="28"/>
+          <w:szCs w:val="28"/>
+          <w:lang w:val="en-US"/>
+        </w:rPr>
+        <w:t xml:space="preserve"> create loop) PORTFAST should be enabled</w:t>
+      </w:r>
+    </w:p>
+    <w:p>
+      <w:pPr>
+        <w:rPr>
+          <w:sz w:val="28"/>
+          <w:szCs w:val="28"/>
+          <w:lang w:val="en-US"/>
+        </w:rPr>
+      </w:pPr>
+      <w:r>
+        <w:rPr>
+          <w:sz w:val="28"/>
+          <w:szCs w:val="28"/>
+          <w:lang w:val="en-US"/>
+        </w:rPr>
+        <w:t xml:space="preserve">- </w:t>
+      </w:r>
+      <w:proofErr w:type="spellStart"/>
+      <w:r>
+        <w:rPr>
+          <w:sz w:val="28"/>
+          <w:szCs w:val="28"/>
+          <w:lang w:val="en-US"/>
+        </w:rPr>
+        <w:t>Postfast</w:t>
+      </w:r>
+      <w:proofErr w:type="spellEnd"/>
+      <w:r>
+        <w:rPr>
+          <w:sz w:val="28"/>
+          <w:szCs w:val="28"/>
+          <w:lang w:val="en-US"/>
+        </w:rPr>
+        <w:t xml:space="preserve"> </w:t>
+      </w:r>
+      <w:proofErr w:type="gramStart"/>
+      <w:r>
+        <w:rPr>
+          <w:sz w:val="28"/>
+          <w:szCs w:val="28"/>
+          <w:lang w:val="en-US"/>
+        </w:rPr>
+        <w:t>Ports are</w:t>
+      </w:r>
+      <w:proofErr w:type="gramEnd"/>
+      <w:r>
+        <w:rPr>
+          <w:sz w:val="28"/>
+          <w:szCs w:val="28"/>
+          <w:lang w:val="en-US"/>
+        </w:rPr>
+        <w:t xml:space="preserve"> typically access ports to end hosts</w:t>
+      </w:r>
+    </w:p>
+    <w:p>
+      <w:pPr>
+        <w:rPr>
+          <w:sz w:val="28"/>
+          <w:szCs w:val="28"/>
+          <w:lang w:val="en-US"/>
+        </w:rPr>
+      </w:pPr>
+      <w:r>
+        <w:rPr>
+          <w:sz w:val="28"/>
+          <w:szCs w:val="28"/>
+          <w:lang w:val="en-US"/>
+        </w:rPr>
+        <w:t xml:space="preserve">- Trunk ports should not be </w:t>
+      </w:r>
+      <w:proofErr w:type="spellStart"/>
+      <w:r>
+        <w:rPr>
+          <w:sz w:val="28"/>
+          <w:szCs w:val="28"/>
+          <w:lang w:val="en-US"/>
+        </w:rPr>
+        <w:t>Postfast</w:t>
+      </w:r>
+      <w:proofErr w:type="spellEnd"/>
+      <w:r>
+        <w:rPr>
+          <w:sz w:val="28"/>
+          <w:szCs w:val="28"/>
+          <w:lang w:val="en-US"/>
+        </w:rPr>
+        <w:t xml:space="preserve"> Ports</w:t>
+      </w:r>
+    </w:p>
+    <w:p>
+      <w:pPr>
+        <w:rPr>
+          <w:sz w:val="28"/>
+          <w:szCs w:val="28"/>
+          <w:lang w:val="en-US"/>
+        </w:rPr>
+      </w:pPr>
+      <w:r>
+        <w:rPr>
+          <w:sz w:val="28"/>
+          <w:szCs w:val="28"/>
+          <w:lang w:val="en-US"/>
+        </w:rPr>
+        <w:t xml:space="preserve">- to prevent any loops for </w:t>
+      </w:r>
+      <w:proofErr w:type="spellStart"/>
+      <w:r>
+        <w:rPr>
+          <w:sz w:val="28"/>
+          <w:szCs w:val="28"/>
+          <w:lang w:val="en-US"/>
+        </w:rPr>
+        <w:t>Postfast</w:t>
+      </w:r>
+      <w:proofErr w:type="spellEnd"/>
+      <w:r>
+        <w:rPr>
+          <w:sz w:val="28"/>
+          <w:szCs w:val="28"/>
+          <w:lang w:val="en-US"/>
+        </w:rPr>
+        <w:t xml:space="preserve"> Ports </w:t>
+      </w:r>
+      <w:r>
+        <w:rPr>
+          <w:b/>
+          <w:bCs/>
+          <w:sz w:val="28"/>
+          <w:szCs w:val="28"/>
+          <w:lang w:val="en-US"/>
+        </w:rPr>
+        <w:t>UDPU GUARD</w:t>
+      </w:r>
+      <w:r>
+        <w:rPr>
+          <w:b/>
+          <w:bCs/>
+          <w:sz w:val="28"/>
+          <w:szCs w:val="28"/>
+          <w:lang w:val="en-US"/>
+        </w:rPr>
+        <w:t xml:space="preserve"> </w:t>
+      </w:r>
+      <w:r>
+        <w:rPr>
+          <w:sz w:val="28"/>
+          <w:szCs w:val="28"/>
+          <w:lang w:val="en-US"/>
+        </w:rPr>
+        <w:t>is used</w:t>
+      </w:r>
+    </w:p>
+    <w:p>
+      <w:pPr>
+        <w:rPr>
+          <w:sz w:val="28"/>
+          <w:szCs w:val="28"/>
+          <w:lang w:val="en-US"/>
+        </w:rPr>
+      </w:pPr>
+      <w:r>
+        <w:rPr>
+          <w:sz w:val="28"/>
+          <w:szCs w:val="28"/>
+          <w:lang w:val="en-US"/>
+        </w:rPr>
+        <w:t xml:space="preserve">- if a port is shut by UDPU GUARD, then ensure </w:t>
+      </w:r>
+      <w:proofErr w:type="gramStart"/>
+      <w:r>
+        <w:rPr>
+          <w:sz w:val="28"/>
+          <w:szCs w:val="28"/>
+          <w:lang w:val="en-US"/>
+        </w:rPr>
+        <w:t>it’s</w:t>
+      </w:r>
+      <w:proofErr w:type="gramEnd"/>
+      <w:r>
+        <w:rPr>
+          <w:sz w:val="28"/>
+          <w:szCs w:val="28"/>
+          <w:lang w:val="en-US"/>
+        </w:rPr>
+        <w:t xml:space="preserve"> shutdown and </w:t>
+      </w:r>
+      <w:proofErr w:type="gramStart"/>
+      <w:r>
+        <w:rPr>
+          <w:sz w:val="28"/>
+          <w:szCs w:val="28"/>
+          <w:lang w:val="en-US"/>
+        </w:rPr>
+        <w:t>no</w:t>
+      </w:r>
+      <w:proofErr w:type="gramEnd"/>
+      <w:r>
+        <w:rPr>
+          <w:sz w:val="28"/>
+          <w:szCs w:val="28"/>
+          <w:lang w:val="en-US"/>
+        </w:rPr>
+        <w:t xml:space="preserve"> shutdown after</w:t>
+      </w:r>
+    </w:p>
+    <w:p>
+      <w:pPr>
+        <w:rPr>
+          <w:sz w:val="36"/>
+          <w:szCs w:val="36"/>
+          <w:u w:val="single"/>
+          <w:lang w:val="en-US"/>
+        </w:rPr>
+      </w:pPr>
+      <w:r>
+        <w:rPr>
+          <w:sz w:val="36"/>
+          <w:szCs w:val="36"/>
+          <w:u w:val="single"/>
+          <w:lang w:val="en-US"/>
+        </w:rPr>
+        <w:t>Spanning Tree Root Guard</w:t>
+      </w:r>
+    </w:p>
+    <w:p>
+      <w:pPr>
+        <w:pStyle w:val="ListParagraph"/>
+        <w:numPr>
+          <w:ilvl w:val="0"/>
+          <w:numId w:val="3"/>
+        </w:numPr>
+        <w:rPr>
+          <w:sz w:val="36"/>
+          <w:szCs w:val="36"/>
+          <w:u w:val="single"/>
+          <w:lang w:val="en-US"/>
+        </w:rPr>
+      </w:pPr>
+      <w:r>
+        <w:rPr>
+          <w:sz w:val="32"/>
+          <w:szCs w:val="32"/>
+          <w:lang w:val="en-US"/>
+        </w:rPr>
+        <w:t>in cazul in care se introduce un switch in network, acesta s-</w:t>
+      </w:r>
+      <w:proofErr w:type="spellStart"/>
+      <w:r>
+        <w:rPr>
+          <w:sz w:val="32"/>
+          <w:szCs w:val="32"/>
+          <w:lang w:val="en-US"/>
+        </w:rPr>
+        <w:t>ar</w:t>
+      </w:r>
+      <w:proofErr w:type="spellEnd"/>
+      <w:r>
+        <w:rPr>
+          <w:sz w:val="32"/>
+          <w:szCs w:val="32"/>
+          <w:lang w:val="en-US"/>
+        </w:rPr>
+        <w:t xml:space="preserve"> </w:t>
+      </w:r>
+      <w:proofErr w:type="spellStart"/>
+      <w:r>
+        <w:rPr>
+          <w:sz w:val="32"/>
+          <w:szCs w:val="32"/>
+          <w:lang w:val="en-US"/>
+        </w:rPr>
+        <w:t>putea</w:t>
+      </w:r>
+      <w:proofErr w:type="spellEnd"/>
+      <w:r>
+        <w:rPr>
+          <w:sz w:val="32"/>
+          <w:szCs w:val="32"/>
+          <w:lang w:val="en-US"/>
+        </w:rPr>
+        <w:t xml:space="preserve"> </w:t>
+      </w:r>
+      <w:proofErr w:type="spellStart"/>
+      <w:r>
+        <w:rPr>
+          <w:sz w:val="32"/>
+          <w:szCs w:val="32"/>
+          <w:lang w:val="en-US"/>
+        </w:rPr>
+        <w:t>sa</w:t>
+      </w:r>
+      <w:proofErr w:type="spellEnd"/>
+      <w:r>
+        <w:rPr>
+          <w:sz w:val="32"/>
+          <w:szCs w:val="32"/>
+          <w:lang w:val="en-US"/>
+        </w:rPr>
+        <w:t xml:space="preserve"> fie </w:t>
+      </w:r>
+      <w:proofErr w:type="spellStart"/>
+      <w:r>
+        <w:rPr>
+          <w:sz w:val="32"/>
+          <w:szCs w:val="32"/>
+          <w:lang w:val="en-US"/>
+        </w:rPr>
+        <w:t>noul</w:t>
+      </w:r>
+      <w:proofErr w:type="spellEnd"/>
+      <w:r>
+        <w:rPr>
+          <w:sz w:val="32"/>
+          <w:szCs w:val="32"/>
+          <w:lang w:val="en-US"/>
+        </w:rPr>
+        <w:t xml:space="preserve"> root bridge, </w:t>
+      </w:r>
+      <w:proofErr w:type="spellStart"/>
+      <w:r>
+        <w:rPr>
+          <w:sz w:val="32"/>
+          <w:szCs w:val="32"/>
+          <w:lang w:val="en-US"/>
+        </w:rPr>
+        <w:t>dar</w:t>
+      </w:r>
+      <w:proofErr w:type="spellEnd"/>
+      <w:r>
+        <w:rPr>
+          <w:sz w:val="32"/>
+          <w:szCs w:val="32"/>
+          <w:lang w:val="en-US"/>
+        </w:rPr>
+        <w:t xml:space="preserve"> nu </w:t>
+      </w:r>
+      <w:proofErr w:type="spellStart"/>
+      <w:r>
+        <w:rPr>
+          <w:sz w:val="32"/>
+          <w:szCs w:val="32"/>
+          <w:lang w:val="en-US"/>
+        </w:rPr>
+        <w:t>vrem</w:t>
+      </w:r>
+      <w:proofErr w:type="spellEnd"/>
+      <w:r>
+        <w:rPr>
+          <w:sz w:val="32"/>
+          <w:szCs w:val="32"/>
+          <w:lang w:val="en-US"/>
+        </w:rPr>
+        <w:t xml:space="preserve"> asta</w:t>
+      </w:r>
+    </w:p>
+    <w:p>
+      <w:pPr>
+        <w:pStyle w:val="ListParagraph"/>
+        <w:numPr>
+          <w:ilvl w:val="0"/>
+          <w:numId w:val="3"/>
+        </w:numPr>
+        <w:rPr>
+          <w:sz w:val="36"/>
+          <w:szCs w:val="36"/>
+          <w:u w:val="single"/>
+          <w:lang w:val="en-US"/>
+        </w:rPr>
+      </w:pPr>
+      <w:r>
+        <w:rPr>
+          <w:sz w:val="32"/>
+          <w:szCs w:val="32"/>
+          <w:lang w:val="en-US"/>
+        </w:rPr>
+        <w:lastRenderedPageBreak/>
+        <w:t xml:space="preserve">de </w:t>
+      </w:r>
+      <w:proofErr w:type="spellStart"/>
+      <w:r>
+        <w:rPr>
+          <w:sz w:val="32"/>
+          <w:szCs w:val="32"/>
+          <w:lang w:val="en-US"/>
+        </w:rPr>
+        <w:t>aceea</w:t>
+      </w:r>
+      <w:proofErr w:type="spellEnd"/>
+      <w:r>
+        <w:rPr>
+          <w:sz w:val="32"/>
+          <w:szCs w:val="32"/>
+          <w:lang w:val="en-US"/>
+        </w:rPr>
+        <w:t xml:space="preserve"> se folosesti Spanning Tree root guard</w:t>
+      </w:r>
+    </w:p>
+    <w:p>
+      <w:pPr>
+        <w:rPr>
+          <w:sz w:val="36"/>
+          <w:szCs w:val="36"/>
+          <w:lang w:val="en-US"/>
+        </w:rPr>
+      </w:pPr>
+      <w:r>
+        <w:rPr>
+          <w:noProof/>
+        </w:rPr>
+        <w:drawing>
+          <wp:inline distT="0" distB="0" distL="0" distR="0" wp14:anchorId="2755E5D4" wp14:editId="25994DDB">
+            <wp:extent cx="2257425" cy="1857375"/>
+            <wp:effectExtent l="0" t="0" r="9525" b="9525"/>
+            <wp:docPr id="849849941" name="Picture 1" descr="A computer network diagram with text&#10;&#10;Description automatically generated"/>
+            <wp:cNvGraphicFramePr>
+              <a:graphicFrameLocks xmlns:a="http://schemas.openxmlformats.org/drawingml/2006/main" noChangeAspect="1"/>
+            </wp:cNvGraphicFramePr>
+            <a:graphic xmlns:a="http://schemas.openxmlformats.org/drawingml/2006/main">
+              <a:graphicData uri="http://schemas.openxmlformats.org/drawingml/2006/picture">
+                <pic:pic xmlns:pic="http://schemas.openxmlformats.org/drawingml/2006/picture">
+                  <pic:nvPicPr>
+                    <pic:cNvPr id="849849941" name="Picture 1" descr="A computer network diagram with text&#10;&#10;Description automatically generated"/>
+                    <pic:cNvPicPr/>
+                  </pic:nvPicPr>
+                  <pic:blipFill>
+                    <a:blip r:embed="rId14"/>
+                    <a:stretch>
+                      <a:fillRect/>
+                    </a:stretch>
+                  </pic:blipFill>
+                  <pic:spPr>
+                    <a:xfrm>
+                      <a:off x="0" y="0"/>
+                      <a:ext cx="2257425" cy="1857375"/>
+                    </a:xfrm>
+                    <a:prstGeom prst="rect">
+                      <a:avLst/>
+                    </a:prstGeom>
+                  </pic:spPr>
+                </pic:pic>
+              </a:graphicData>
+            </a:graphic>
+          </wp:inline>
+        </w:drawing>
+      </w:r>
+      <w:proofErr w:type="gramStart"/>
+      <w:r>
+        <w:rPr>
+          <w:sz w:val="36"/>
+          <w:szCs w:val="36"/>
+          <w:lang w:val="en-US"/>
+        </w:rPr>
+        <w:t>pt</w:t>
+      </w:r>
+      <w:proofErr w:type="gramEnd"/>
+      <w:r>
+        <w:rPr>
+          <w:sz w:val="36"/>
+          <w:szCs w:val="36"/>
+          <w:lang w:val="en-US"/>
+        </w:rPr>
+        <w:t xml:space="preserve"> </w:t>
+      </w:r>
+      <w:proofErr w:type="spellStart"/>
+      <w:r>
+        <w:rPr>
+          <w:sz w:val="36"/>
+          <w:szCs w:val="36"/>
+          <w:lang w:val="en-US"/>
+        </w:rPr>
+        <w:t>cele</w:t>
+      </w:r>
+      <w:proofErr w:type="spellEnd"/>
+      <w:r>
+        <w:rPr>
+          <w:sz w:val="36"/>
+          <w:szCs w:val="36"/>
+          <w:lang w:val="en-US"/>
+        </w:rPr>
+        <w:t xml:space="preserve"> 2 pc-</w:t>
+      </w:r>
+      <w:proofErr w:type="spellStart"/>
+      <w:r>
+        <w:rPr>
+          <w:sz w:val="36"/>
+          <w:szCs w:val="36"/>
+          <w:lang w:val="en-US"/>
+        </w:rPr>
+        <w:t>uri</w:t>
+      </w:r>
+      <w:proofErr w:type="spellEnd"/>
+      <w:r>
+        <w:rPr>
+          <w:sz w:val="36"/>
+          <w:szCs w:val="36"/>
+          <w:lang w:val="en-US"/>
+        </w:rPr>
+        <w:t xml:space="preserve"> pot active </w:t>
+      </w:r>
+      <w:proofErr w:type="spellStart"/>
+      <w:r>
+        <w:rPr>
+          <w:sz w:val="36"/>
+          <w:szCs w:val="36"/>
+          <w:lang w:val="en-US"/>
+        </w:rPr>
+        <w:t>PortFast</w:t>
+      </w:r>
+      <w:proofErr w:type="spellEnd"/>
+    </w:p>
+    <w:p>
+      <w:pPr>
+        <w:rPr>
+          <w:sz w:val="36"/>
+          <w:szCs w:val="36"/>
           <w:lang w:val="en-US"/>
         </w:rPr>
       </w:pPr>
@@ -1525,25 +2507,85 @@
           <w:lang w:val="en-US"/>
         </w:rPr>
       </w:pPr>
-    </w:p>
-    <w:p>
-      <w:pPr>
+      <w:r>
         <w:rPr>
           <w:sz w:val="40"/>
           <w:szCs w:val="40"/>
           <w:u w:val="single"/>
           <w:lang w:val="en-US"/>
         </w:rPr>
-      </w:pPr>
-    </w:p>
-    <w:p>
-      <w:pPr>
+        <w:t xml:space="preserve">Spanning tree </w:t>
+      </w:r>
+      <w:r>
         <w:rPr>
           <w:sz w:val="40"/>
           <w:szCs w:val="40"/>
           <w:u w:val="single"/>
           <w:lang w:val="en-US"/>
         </w:rPr>
+        <w:t>BDPU Filter</w:t>
+      </w:r>
+    </w:p>
+    <w:p>
+      <w:pPr>
+        <w:pStyle w:val="ListParagraph"/>
+        <w:numPr>
+          <w:ilvl w:val="0"/>
+          <w:numId w:val="3"/>
+        </w:numPr>
+        <w:rPr>
+          <w:sz w:val="32"/>
+          <w:szCs w:val="32"/>
+          <w:lang w:val="en-US"/>
+        </w:rPr>
+      </w:pPr>
+      <w:r>
+        <w:rPr>
+          <w:sz w:val="32"/>
+          <w:szCs w:val="32"/>
+          <w:lang w:val="en-US"/>
+        </w:rPr>
+        <w:t>switches send BDPUs, end hosts do not</w:t>
+      </w:r>
+    </w:p>
+    <w:p>
+      <w:pPr>
+        <w:pStyle w:val="ListParagraph"/>
+        <w:numPr>
+          <w:ilvl w:val="0"/>
+          <w:numId w:val="3"/>
+        </w:numPr>
+        <w:rPr>
+          <w:sz w:val="28"/>
+          <w:szCs w:val="28"/>
+          <w:lang w:val="en-US"/>
+        </w:rPr>
+      </w:pPr>
+      <w:r>
+        <w:rPr>
+          <w:sz w:val="28"/>
+          <w:szCs w:val="28"/>
+          <w:lang w:val="en-US"/>
+        </w:rPr>
+        <w:t>works differently depending on global or interface level config</w:t>
+      </w:r>
+    </w:p>
+    <w:p>
+      <w:pPr>
+        <w:rPr>
+          <w:sz w:val="28"/>
+          <w:szCs w:val="28"/>
+          <w:lang w:val="en-US"/>
+        </w:rPr>
+      </w:pPr>
+    </w:p>
+    <w:p>
+      <w:pPr>
+        <w:rPr>
+          <w:sz w:val="28"/>
+          <w:szCs w:val="28"/>
+          <w:lang w:val="en-US"/>
+        </w:rPr>
       </w:pPr>
     </w:p>
     <w:p>
@@ -1621,6 +2663,7 @@
           <w:szCs w:val="56"/>
           <w:lang w:val="en-US"/>
         </w:rPr>
+        <w:lastRenderedPageBreak/>
         <w:t>COMMANDS</w:t>
       </w:r>
     </w:p>
@@ -1642,11 +2685,10 @@
           <w:szCs w:val="28"/>
           <w:lang w:val="en-US"/>
         </w:rPr>
-        <w:t>#show spanning-tree pathcost method</w:t>
-      </w:r>
-    </w:p>
-    <w:p>
-      <w:pPr>
+        <w:t>#</w:t>
+      </w:r>
+      <w:proofErr w:type="gramStart"/>
+      <w:r>
         <w:rPr>
           <w:b/>
           <w:bCs/>
@@ -1654,7 +2696,9 @@
           <w:szCs w:val="28"/>
           <w:lang w:val="en-US"/>
         </w:rPr>
-      </w:pPr>
+        <w:t>show</w:t>
+      </w:r>
+      <w:proofErr w:type="gramEnd"/>
       <w:r>
         <w:rPr>
           <w:b/>
@@ -1663,11 +2707,10 @@
           <w:szCs w:val="28"/>
           <w:lang w:val="en-US"/>
         </w:rPr>
-        <w:t>#spanning-tree pathcost method long</w:t>
-      </w:r>
-    </w:p>
-    <w:p>
-      <w:pPr>
+        <w:t xml:space="preserve"> spanning-tree </w:t>
+      </w:r>
+      <w:proofErr w:type="spellStart"/>
+      <w:r>
         <w:rPr>
           <w:b/>
           <w:bCs/>
@@ -1675,10 +2718,10 @@
           <w:szCs w:val="28"/>
           <w:lang w:val="en-US"/>
         </w:rPr>
-      </w:pPr>
-    </w:p>
-    <w:p>
-      <w:pPr>
+        <w:t>pathcost</w:t>
+      </w:r>
+      <w:proofErr w:type="spellEnd"/>
+      <w:r>
         <w:rPr>
           <w:b/>
           <w:bCs/>
@@ -1686,12 +2729,77 @@
           <w:szCs w:val="28"/>
           <w:lang w:val="en-US"/>
         </w:rPr>
+        <w:t xml:space="preserve"> method</w:t>
+      </w:r>
+    </w:p>
+    <w:p>
+      <w:pPr>
+        <w:rPr>
+          <w:b/>
+          <w:bCs/>
+          <w:sz w:val="28"/>
+          <w:szCs w:val="28"/>
+          <w:lang w:val="en-US"/>
+        </w:rPr>
+      </w:pPr>
+      <w:r>
+        <w:rPr>
+          <w:b/>
+          <w:bCs/>
+          <w:sz w:val="28"/>
+          <w:szCs w:val="28"/>
+          <w:lang w:val="en-US"/>
+        </w:rPr>
+        <w:t xml:space="preserve">#spanning-tree </w:t>
+      </w:r>
+      <w:proofErr w:type="spellStart"/>
+      <w:r>
+        <w:rPr>
+          <w:b/>
+          <w:bCs/>
+          <w:sz w:val="28"/>
+          <w:szCs w:val="28"/>
+          <w:lang w:val="en-US"/>
+        </w:rPr>
+        <w:t>pathcost</w:t>
+      </w:r>
+      <w:proofErr w:type="spellEnd"/>
+      <w:r>
+        <w:rPr>
+          <w:b/>
+          <w:bCs/>
+          <w:sz w:val="28"/>
+          <w:szCs w:val="28"/>
+          <w:lang w:val="en-US"/>
+        </w:rPr>
+        <w:t xml:space="preserve"> method long</w:t>
+      </w:r>
+    </w:p>
+    <w:p>
+      <w:pPr>
+        <w:rPr>
+          <w:b/>
+          <w:bCs/>
+          <w:sz w:val="28"/>
+          <w:szCs w:val="28"/>
+          <w:lang w:val="en-US"/>
+        </w:rPr>
+      </w:pPr>
+    </w:p>
+    <w:p>
+      <w:pPr>
+        <w:rPr>
+          <w:b/>
+          <w:bCs/>
+          <w:sz w:val="28"/>
+          <w:szCs w:val="28"/>
+          <w:lang w:val="en-US"/>
+        </w:rPr>
       </w:pPr>
       <w:r>
         <w:rPr>
           <w:noProof/>
         </w:rPr>
-        <w:lastRenderedPageBreak/>
         <w:drawing>
           <wp:inline distT="0" distB="0" distL="0" distR="0" wp14:anchorId="2BC7091E" wp14:editId="7163FAE0">
             <wp:extent cx="5943600" cy="1392555"/>
@@ -1708,7 +2816,7 @@
                     <pic:cNvPicPr/>
                   </pic:nvPicPr>
                   <pic:blipFill>
-                    <a:blip r:embed="rId11"/>
+                    <a:blip r:embed="rId15"/>
                     <a:stretch>
                       <a:fillRect/>
                     </a:stretch>
@@ -1759,7 +2867,7 @@
                     <pic:cNvPicPr/>
                   </pic:nvPicPr>
                   <pic:blipFill>
-                    <a:blip r:embed="rId12"/>
+                    <a:blip r:embed="rId16"/>
                     <a:stretch>
                       <a:fillRect/>
                     </a:stretch>
@@ -1805,24 +2913,88 @@
           <w:szCs w:val="44"/>
           <w:lang w:val="en-US"/>
         </w:rPr>
-        <w:t>#show spanning-tree vlan 1</w:t>
-      </w:r>
-    </w:p>
-    <w:p>
-      <w:pPr>
-        <w:rPr>
-          <w:sz w:val="44"/>
-          <w:szCs w:val="44"/>
-          <w:lang w:val="en-US"/>
-        </w:rPr>
-      </w:pPr>
-      <w:r>
-        <w:rPr>
-          <w:sz w:val="44"/>
-          <w:szCs w:val="44"/>
-          <w:lang w:val="en-US"/>
-        </w:rPr>
-        <w:t xml:space="preserve">#show mac address-table </w:t>
+        <w:t>#</w:t>
+      </w:r>
+      <w:proofErr w:type="gramStart"/>
+      <w:r>
+        <w:rPr>
+          <w:sz w:val="44"/>
+          <w:szCs w:val="44"/>
+          <w:lang w:val="en-US"/>
+        </w:rPr>
+        <w:t>show</w:t>
+      </w:r>
+      <w:proofErr w:type="gramEnd"/>
+      <w:r>
+        <w:rPr>
+          <w:sz w:val="44"/>
+          <w:szCs w:val="44"/>
+          <w:lang w:val="en-US"/>
+        </w:rPr>
+        <w:t xml:space="preserve"> spanning-</w:t>
+      </w:r>
+      <w:proofErr w:type="gramStart"/>
+      <w:r>
+        <w:rPr>
+          <w:sz w:val="44"/>
+          <w:szCs w:val="44"/>
+          <w:lang w:val="en-US"/>
+        </w:rPr>
+        <w:t xml:space="preserve">tree </w:t>
+      </w:r>
+      <w:proofErr w:type="spellStart"/>
+      <w:r>
+        <w:rPr>
+          <w:sz w:val="44"/>
+          <w:szCs w:val="44"/>
+          <w:lang w:val="en-US"/>
+        </w:rPr>
+        <w:t>vlan</w:t>
+      </w:r>
+      <w:proofErr w:type="spellEnd"/>
+      <w:proofErr w:type="gramEnd"/>
+      <w:r>
+        <w:rPr>
+          <w:sz w:val="44"/>
+          <w:szCs w:val="44"/>
+          <w:lang w:val="en-US"/>
+        </w:rPr>
+        <w:t xml:space="preserve"> 1</w:t>
+      </w:r>
+    </w:p>
+    <w:p>
+      <w:pPr>
+        <w:rPr>
+          <w:sz w:val="44"/>
+          <w:szCs w:val="44"/>
+          <w:lang w:val="en-US"/>
+        </w:rPr>
+      </w:pPr>
+      <w:r>
+        <w:rPr>
+          <w:sz w:val="44"/>
+          <w:szCs w:val="44"/>
+          <w:lang w:val="en-US"/>
+        </w:rPr>
+        <w:t>#</w:t>
+      </w:r>
+      <w:proofErr w:type="gramStart"/>
+      <w:r>
+        <w:rPr>
+          <w:sz w:val="44"/>
+          <w:szCs w:val="44"/>
+          <w:lang w:val="en-US"/>
+        </w:rPr>
+        <w:t>show</w:t>
+      </w:r>
+      <w:proofErr w:type="gramEnd"/>
+      <w:r>
+        <w:rPr>
+          <w:sz w:val="44"/>
+          <w:szCs w:val="44"/>
+          <w:lang w:val="en-US"/>
+        </w:rPr>
+        <w:t xml:space="preserve"> mac address-table </w:t>
       </w:r>
     </w:p>
     <w:p>
@@ -1845,6 +3017,7 @@
           <w:lang w:val="en-US"/>
         </w:rPr>
       </w:pPr>
+      <w:proofErr w:type="spellStart"/>
       <w:r>
         <w:rPr>
           <w:b/>
@@ -1854,41 +3027,127 @@
           <w:u w:val="single"/>
           <w:lang w:val="en-US"/>
         </w:rPr>
-        <w:t>Seteaza un switch ca fiind root sau secundar</w:t>
-      </w:r>
-    </w:p>
-    <w:p>
-      <w:pPr>
-        <w:rPr>
-          <w:sz w:val="44"/>
-          <w:szCs w:val="44"/>
-          <w:lang w:val="en-US"/>
-        </w:rPr>
-      </w:pPr>
-      <w:r>
-        <w:rPr>
-          <w:sz w:val="44"/>
-          <w:szCs w:val="44"/>
-          <w:lang w:val="en-US"/>
-        </w:rPr>
-        <w:t>#spanning-tree vlan 1 root primary</w:t>
-      </w:r>
-    </w:p>
-    <w:p>
-      <w:pPr>
-        <w:rPr>
-          <w:sz w:val="44"/>
-          <w:szCs w:val="44"/>
-          <w:lang w:val="en-US"/>
-        </w:rPr>
-      </w:pPr>
-      <w:r>
-        <w:rPr>
-          <w:sz w:val="44"/>
-          <w:szCs w:val="44"/>
-          <w:lang w:val="en-US"/>
-        </w:rPr>
-        <w:t>#spanning-tree vlan 1 root secondary</w:t>
+        <w:t>Seteaza</w:t>
+      </w:r>
+      <w:proofErr w:type="spellEnd"/>
+      <w:r>
+        <w:rPr>
+          <w:b/>
+          <w:bCs/>
+          <w:sz w:val="44"/>
+          <w:szCs w:val="44"/>
+          <w:u w:val="single"/>
+          <w:lang w:val="en-US"/>
+        </w:rPr>
+        <w:t xml:space="preserve"> un switch ca fiind root </w:t>
+      </w:r>
+      <w:proofErr w:type="spellStart"/>
+      <w:r>
+        <w:rPr>
+          <w:b/>
+          <w:bCs/>
+          <w:sz w:val="44"/>
+          <w:szCs w:val="44"/>
+          <w:u w:val="single"/>
+          <w:lang w:val="en-US"/>
+        </w:rPr>
+        <w:t>sau</w:t>
+      </w:r>
+      <w:proofErr w:type="spellEnd"/>
+      <w:r>
+        <w:rPr>
+          <w:b/>
+          <w:bCs/>
+          <w:sz w:val="44"/>
+          <w:szCs w:val="44"/>
+          <w:u w:val="single"/>
+          <w:lang w:val="en-US"/>
+        </w:rPr>
+        <w:t xml:space="preserve"> </w:t>
+      </w:r>
+      <w:proofErr w:type="spellStart"/>
+      <w:r>
+        <w:rPr>
+          <w:b/>
+          <w:bCs/>
+          <w:sz w:val="44"/>
+          <w:szCs w:val="44"/>
+          <w:u w:val="single"/>
+          <w:lang w:val="en-US"/>
+        </w:rPr>
+        <w:t>secundar</w:t>
+      </w:r>
+      <w:proofErr w:type="spellEnd"/>
+    </w:p>
+    <w:p>
+      <w:pPr>
+        <w:rPr>
+          <w:sz w:val="44"/>
+          <w:szCs w:val="44"/>
+          <w:lang w:val="en-US"/>
+        </w:rPr>
+      </w:pPr>
+      <w:r>
+        <w:rPr>
+          <w:sz w:val="44"/>
+          <w:szCs w:val="44"/>
+          <w:lang w:val="en-US"/>
+        </w:rPr>
+        <w:t xml:space="preserve">#spanning-tree </w:t>
+      </w:r>
+      <w:proofErr w:type="spellStart"/>
+      <w:r>
+        <w:rPr>
+          <w:sz w:val="44"/>
+          <w:szCs w:val="44"/>
+          <w:lang w:val="en-US"/>
+        </w:rPr>
+        <w:t>vlan</w:t>
+      </w:r>
+      <w:proofErr w:type="spellEnd"/>
+      <w:r>
+        <w:rPr>
+          <w:sz w:val="44"/>
+          <w:szCs w:val="44"/>
+          <w:lang w:val="en-US"/>
+        </w:rPr>
+        <w:t xml:space="preserve"> 1 root primary</w:t>
+      </w:r>
+    </w:p>
+    <w:p>
+      <w:pPr>
+        <w:rPr>
+          <w:sz w:val="44"/>
+          <w:szCs w:val="44"/>
+          <w:lang w:val="en-US"/>
+        </w:rPr>
+      </w:pPr>
+      <w:r>
+        <w:rPr>
+          <w:sz w:val="44"/>
+          <w:szCs w:val="44"/>
+          <w:lang w:val="en-US"/>
+        </w:rPr>
+        <w:lastRenderedPageBreak/>
+        <w:t xml:space="preserve">#spanning-tree </w:t>
+      </w:r>
+      <w:proofErr w:type="spellStart"/>
+      <w:r>
+        <w:rPr>
+          <w:sz w:val="44"/>
+          <w:szCs w:val="44"/>
+          <w:lang w:val="en-US"/>
+        </w:rPr>
+        <w:t>vlan</w:t>
+      </w:r>
+      <w:proofErr w:type="spellEnd"/>
+      <w:r>
+        <w:rPr>
+          <w:sz w:val="44"/>
+          <w:szCs w:val="44"/>
+          <w:lang w:val="en-US"/>
+        </w:rPr>
+        <w:t xml:space="preserve"> 1 root secondary</w:t>
       </w:r>
       <w:r>
         <w:rPr>
@@ -1922,7 +3181,634 @@
           <w:szCs w:val="44"/>
           <w:lang w:val="en-US"/>
         </w:rPr>
-        <w:t>#spanning-tree vlan &lt;id&gt; priority (priority:0-61440, increment of 4096)</w:t>
+        <w:t xml:space="preserve">#spanning-tree </w:t>
+      </w:r>
+      <w:proofErr w:type="spellStart"/>
+      <w:r>
+        <w:rPr>
+          <w:sz w:val="44"/>
+          <w:szCs w:val="44"/>
+          <w:lang w:val="en-US"/>
+        </w:rPr>
+        <w:t>vlan</w:t>
+      </w:r>
+      <w:proofErr w:type="spellEnd"/>
+      <w:r>
+        <w:rPr>
+          <w:sz w:val="44"/>
+          <w:szCs w:val="44"/>
+          <w:lang w:val="en-US"/>
+        </w:rPr>
+        <w:t xml:space="preserve"> &lt;id&gt; priority (priority:0-61440, increment of 4096)</w:t>
+      </w:r>
+    </w:p>
+    <w:p>
+      <w:pPr>
+        <w:rPr>
+          <w:sz w:val="44"/>
+          <w:szCs w:val="44"/>
+          <w:lang w:val="en-US"/>
+        </w:rPr>
+      </w:pPr>
+    </w:p>
+    <w:p>
+      <w:pPr>
+        <w:rPr>
+          <w:sz w:val="44"/>
+          <w:szCs w:val="44"/>
+          <w:lang w:val="en-US"/>
+        </w:rPr>
+      </w:pPr>
+    </w:p>
+    <w:p>
+      <w:pPr>
+        <w:rPr>
+          <w:sz w:val="44"/>
+          <w:szCs w:val="44"/>
+          <w:lang w:val="en-US"/>
+        </w:rPr>
+      </w:pPr>
+    </w:p>
+    <w:p>
+      <w:pPr>
+        <w:rPr>
+          <w:sz w:val="44"/>
+          <w:szCs w:val="44"/>
+          <w:lang w:val="en-US"/>
+        </w:rPr>
+      </w:pPr>
+    </w:p>
+    <w:p>
+      <w:pPr>
+        <w:rPr>
+          <w:sz w:val="44"/>
+          <w:szCs w:val="44"/>
+          <w:lang w:val="en-US"/>
+        </w:rPr>
+      </w:pPr>
+    </w:p>
+    <w:p>
+      <w:pPr>
+        <w:rPr>
+          <w:sz w:val="44"/>
+          <w:szCs w:val="44"/>
+          <w:lang w:val="en-US"/>
+        </w:rPr>
+      </w:pPr>
+    </w:p>
+    <w:p>
+      <w:pPr>
+        <w:rPr>
+          <w:sz w:val="44"/>
+          <w:szCs w:val="44"/>
+          <w:lang w:val="en-US"/>
+        </w:rPr>
+      </w:pPr>
+    </w:p>
+    <w:p>
+      <w:pPr>
+        <w:rPr>
+          <w:sz w:val="44"/>
+          <w:szCs w:val="44"/>
+          <w:u w:val="single"/>
+          <w:lang w:val="en-US"/>
+        </w:rPr>
+      </w:pPr>
+      <w:proofErr w:type="spellStart"/>
+      <w:r>
+        <w:rPr>
+          <w:sz w:val="44"/>
+          <w:szCs w:val="44"/>
+          <w:u w:val="single"/>
+          <w:lang w:val="en-US"/>
+        </w:rPr>
+        <w:t>Portfast</w:t>
+      </w:r>
+      <w:proofErr w:type="spellEnd"/>
+      <w:r>
+        <w:rPr>
+          <w:sz w:val="44"/>
+          <w:szCs w:val="44"/>
+          <w:u w:val="single"/>
+          <w:lang w:val="en-US"/>
+        </w:rPr>
+        <w:t xml:space="preserve"> </w:t>
+      </w:r>
+    </w:p>
+    <w:p>
+      <w:pPr>
+        <w:rPr>
+          <w:sz w:val="44"/>
+          <w:szCs w:val="44"/>
+          <w:lang w:val="en-US"/>
+        </w:rPr>
+      </w:pPr>
+      <w:r>
+        <w:rPr>
+          <w:noProof/>
+        </w:rPr>
+        <w:lastRenderedPageBreak/>
+        <w:drawing>
+          <wp:inline distT="0" distB="0" distL="0" distR="0" wp14:anchorId="11DB9D7E" wp14:editId="64A0EE4A">
+            <wp:extent cx="5943600" cy="3325495"/>
+            <wp:effectExtent l="0" t="0" r="0" b="8255"/>
+            <wp:docPr id="2063660970" name="Picture 1" descr="A close-up of a document&#10;&#10;Description automatically generated"/>
+            <wp:cNvGraphicFramePr>
+              <a:graphicFrameLocks xmlns:a="http://schemas.openxmlformats.org/drawingml/2006/main" noChangeAspect="1"/>
+            </wp:cNvGraphicFramePr>
+            <a:graphic xmlns:a="http://schemas.openxmlformats.org/drawingml/2006/main">
+              <a:graphicData uri="http://schemas.openxmlformats.org/drawingml/2006/picture">
+                <pic:pic xmlns:pic="http://schemas.openxmlformats.org/drawingml/2006/picture">
+                  <pic:nvPicPr>
+                    <pic:cNvPr id="2063660970" name="Picture 1" descr="A close-up of a document&#10;&#10;Description automatically generated"/>
+                    <pic:cNvPicPr/>
+                  </pic:nvPicPr>
+                  <pic:blipFill>
+                    <a:blip r:embed="rId17"/>
+                    <a:stretch>
+                      <a:fillRect/>
+                    </a:stretch>
+                  </pic:blipFill>
+                  <pic:spPr>
+                    <a:xfrm>
+                      <a:off x="0" y="0"/>
+                      <a:ext cx="5943600" cy="3325495"/>
+                    </a:xfrm>
+                    <a:prstGeom prst="rect">
+                      <a:avLst/>
+                    </a:prstGeom>
+                  </pic:spPr>
+                </pic:pic>
+              </a:graphicData>
+            </a:graphic>
+          </wp:inline>
+        </w:drawing>
+      </w:r>
+    </w:p>
+    <w:p>
+      <w:pPr>
+        <w:rPr>
+          <w:sz w:val="44"/>
+          <w:szCs w:val="44"/>
+          <w:lang w:val="en-US"/>
+        </w:rPr>
+      </w:pPr>
+      <w:r>
+        <w:rPr>
+          <w:noProof/>
+        </w:rPr>
+        <w:drawing>
+          <wp:inline distT="0" distB="0" distL="0" distR="0" wp14:anchorId="088E314A" wp14:editId="60A18962">
+            <wp:extent cx="5943600" cy="1925955"/>
+            <wp:effectExtent l="0" t="0" r="0" b="0"/>
+            <wp:docPr id="690213483" name="Picture 1" descr="A screen shot of a computer&#10;&#10;Description automatically generated"/>
+            <wp:cNvGraphicFramePr>
+              <a:graphicFrameLocks xmlns:a="http://schemas.openxmlformats.org/drawingml/2006/main" noChangeAspect="1"/>
+            </wp:cNvGraphicFramePr>
+            <a:graphic xmlns:a="http://schemas.openxmlformats.org/drawingml/2006/main">
+              <a:graphicData uri="http://schemas.openxmlformats.org/drawingml/2006/picture">
+                <pic:pic xmlns:pic="http://schemas.openxmlformats.org/drawingml/2006/picture">
+                  <pic:nvPicPr>
+                    <pic:cNvPr id="690213483" name="Picture 1" descr="A screen shot of a computer&#10;&#10;Description automatically generated"/>
+                    <pic:cNvPicPr/>
+                  </pic:nvPicPr>
+                  <pic:blipFill>
+                    <a:blip r:embed="rId18"/>
+                    <a:stretch>
+                      <a:fillRect/>
+                    </a:stretch>
+                  </pic:blipFill>
+                  <pic:spPr>
+                    <a:xfrm>
+                      <a:off x="0" y="0"/>
+                      <a:ext cx="5943600" cy="1925955"/>
+                    </a:xfrm>
+                    <a:prstGeom prst="rect">
+                      <a:avLst/>
+                    </a:prstGeom>
+                  </pic:spPr>
+                </pic:pic>
+              </a:graphicData>
+            </a:graphic>
+          </wp:inline>
+        </w:drawing>
+      </w:r>
+    </w:p>
+    <w:p>
+      <w:pPr>
+        <w:rPr>
+          <w:sz w:val="44"/>
+          <w:szCs w:val="44"/>
+          <w:lang w:val="en-US"/>
+        </w:rPr>
+      </w:pPr>
+      <w:r>
+        <w:rPr>
+          <w:noProof/>
+        </w:rPr>
+        <w:drawing>
+          <wp:inline distT="0" distB="0" distL="0" distR="0" wp14:anchorId="07C85D14" wp14:editId="2CA77A05">
+            <wp:extent cx="4486275" cy="400050"/>
+            <wp:effectExtent l="0" t="0" r="9525" b="0"/>
+            <wp:docPr id="1927534494" name="Picture 1"/>
+            <wp:cNvGraphicFramePr>
+              <a:graphicFrameLocks xmlns:a="http://schemas.openxmlformats.org/drawingml/2006/main" noChangeAspect="1"/>
+            </wp:cNvGraphicFramePr>
+            <a:graphic xmlns:a="http://schemas.openxmlformats.org/drawingml/2006/main">
+              <a:graphicData uri="http://schemas.openxmlformats.org/drawingml/2006/picture">
+                <pic:pic xmlns:pic="http://schemas.openxmlformats.org/drawingml/2006/picture">
+                  <pic:nvPicPr>
+                    <pic:cNvPr id="1927534494" name=""/>
+                    <pic:cNvPicPr/>
+                  </pic:nvPicPr>
+                  <pic:blipFill>
+                    <a:blip r:embed="rId19"/>
+                    <a:stretch>
+                      <a:fillRect/>
+                    </a:stretch>
+                  </pic:blipFill>
+                  <pic:spPr>
+                    <a:xfrm>
+                      <a:off x="0" y="0"/>
+                      <a:ext cx="4486275" cy="400050"/>
+                    </a:xfrm>
+                    <a:prstGeom prst="rect">
+                      <a:avLst/>
+                    </a:prstGeom>
+                  </pic:spPr>
+                </pic:pic>
+              </a:graphicData>
+            </a:graphic>
+          </wp:inline>
+        </w:drawing>
+      </w:r>
+    </w:p>
+    <w:p>
+      <w:pPr>
+        <w:rPr>
+          <w:sz w:val="44"/>
+          <w:szCs w:val="44"/>
+          <w:u w:val="single"/>
+          <w:lang w:val="en-US"/>
+        </w:rPr>
+      </w:pPr>
+      <w:r>
+        <w:rPr>
+          <w:sz w:val="44"/>
+          <w:szCs w:val="44"/>
+          <w:u w:val="single"/>
+          <w:lang w:val="en-US"/>
+        </w:rPr>
+        <w:t>BDPU Guard</w:t>
+      </w:r>
+    </w:p>
+    <w:p>
+      <w:pPr>
+        <w:rPr>
+          <w:sz w:val="44"/>
+          <w:szCs w:val="44"/>
+          <w:u w:val="single"/>
+          <w:lang w:val="en-US"/>
+        </w:rPr>
+      </w:pPr>
+      <w:r>
+        <w:rPr>
+          <w:noProof/>
+        </w:rPr>
+        <w:lastRenderedPageBreak/>
+        <w:drawing>
+          <wp:inline distT="0" distB="0" distL="0" distR="0" wp14:anchorId="54A07541" wp14:editId="68605091">
+            <wp:extent cx="5943600" cy="2093595"/>
+            <wp:effectExtent l="0" t="0" r="0" b="1905"/>
+            <wp:docPr id="1585805778" name="Picture 1" descr="A close-up of a computer screen&#10;&#10;Description automatically generated"/>
+            <wp:cNvGraphicFramePr>
+              <a:graphicFrameLocks xmlns:a="http://schemas.openxmlformats.org/drawingml/2006/main" noChangeAspect="1"/>
+            </wp:cNvGraphicFramePr>
+            <a:graphic xmlns:a="http://schemas.openxmlformats.org/drawingml/2006/main">
+              <a:graphicData uri="http://schemas.openxmlformats.org/drawingml/2006/picture">
+                <pic:pic xmlns:pic="http://schemas.openxmlformats.org/drawingml/2006/picture">
+                  <pic:nvPicPr>
+                    <pic:cNvPr id="1585805778" name="Picture 1" descr="A close-up of a computer screen&#10;&#10;Description automatically generated"/>
+                    <pic:cNvPicPr/>
+                  </pic:nvPicPr>
+                  <pic:blipFill>
+                    <a:blip r:embed="rId20"/>
+                    <a:stretch>
+                      <a:fillRect/>
+                    </a:stretch>
+                  </pic:blipFill>
+                  <pic:spPr>
+                    <a:xfrm>
+                      <a:off x="0" y="0"/>
+                      <a:ext cx="5943600" cy="2093595"/>
+                    </a:xfrm>
+                    <a:prstGeom prst="rect">
+                      <a:avLst/>
+                    </a:prstGeom>
+                  </pic:spPr>
+                </pic:pic>
+              </a:graphicData>
+            </a:graphic>
+          </wp:inline>
+        </w:drawing>
+      </w:r>
+    </w:p>
+    <w:p>
+      <w:pPr>
+        <w:rPr>
+          <w:sz w:val="44"/>
+          <w:szCs w:val="44"/>
+          <w:u w:val="single"/>
+          <w:lang w:val="en-US"/>
+        </w:rPr>
+      </w:pPr>
+      <w:r>
+        <w:rPr>
+          <w:noProof/>
+        </w:rPr>
+        <w:drawing>
+          <wp:inline distT="0" distB="0" distL="0" distR="0" wp14:anchorId="09F726B6" wp14:editId="435BAFF4">
+            <wp:extent cx="5943600" cy="3460115"/>
+            <wp:effectExtent l="0" t="0" r="0" b="6985"/>
+            <wp:docPr id="1966271439" name="Picture 1" descr="A screenshot of a computer error&#10;&#10;Description automatically generated"/>
+            <wp:cNvGraphicFramePr>
+              <a:graphicFrameLocks xmlns:a="http://schemas.openxmlformats.org/drawingml/2006/main" noChangeAspect="1"/>
+            </wp:cNvGraphicFramePr>
+            <a:graphic xmlns:a="http://schemas.openxmlformats.org/drawingml/2006/main">
+              <a:graphicData uri="http://schemas.openxmlformats.org/drawingml/2006/picture">
+                <pic:pic xmlns:pic="http://schemas.openxmlformats.org/drawingml/2006/picture">
+                  <pic:nvPicPr>
+                    <pic:cNvPr id="1966271439" name="Picture 1" descr="A screenshot of a computer error&#10;&#10;Description automatically generated"/>
+                    <pic:cNvPicPr/>
+                  </pic:nvPicPr>
+                  <pic:blipFill>
+                    <a:blip r:embed="rId21"/>
+                    <a:stretch>
+                      <a:fillRect/>
+                    </a:stretch>
+                  </pic:blipFill>
+                  <pic:spPr>
+                    <a:xfrm>
+                      <a:off x="0" y="0"/>
+                      <a:ext cx="5943600" cy="3460115"/>
+                    </a:xfrm>
+                    <a:prstGeom prst="rect">
+                      <a:avLst/>
+                    </a:prstGeom>
+                  </pic:spPr>
+                </pic:pic>
+              </a:graphicData>
+            </a:graphic>
+          </wp:inline>
+        </w:drawing>
+      </w:r>
+    </w:p>
+    <w:p>
+      <w:pPr>
+        <w:rPr>
+          <w:sz w:val="44"/>
+          <w:szCs w:val="44"/>
+          <w:u w:val="single"/>
+          <w:lang w:val="en-US"/>
+        </w:rPr>
+      </w:pPr>
+    </w:p>
+    <w:p>
+      <w:pPr>
+        <w:rPr>
+          <w:sz w:val="44"/>
+          <w:szCs w:val="44"/>
+          <w:u w:val="single"/>
+          <w:lang w:val="en-US"/>
+        </w:rPr>
+      </w:pPr>
+    </w:p>
+    <w:p>
+      <w:pPr>
+        <w:rPr>
+          <w:sz w:val="44"/>
+          <w:szCs w:val="44"/>
+          <w:u w:val="single"/>
+          <w:lang w:val="en-US"/>
+        </w:rPr>
+      </w:pPr>
+    </w:p>
+    <w:p>
+      <w:pPr>
+        <w:rPr>
+          <w:sz w:val="44"/>
+          <w:szCs w:val="44"/>
+          <w:u w:val="single"/>
+          <w:lang w:val="en-US"/>
+        </w:rPr>
+      </w:pPr>
+      <w:r>
+        <w:rPr>
+          <w:sz w:val="44"/>
+          <w:szCs w:val="44"/>
+          <w:u w:val="single"/>
+          <w:lang w:val="en-US"/>
+        </w:rPr>
+        <w:t>Spanning Tree Root Guard</w:t>
+      </w:r>
+    </w:p>
+    <w:p>
+      <w:pPr>
+        <w:rPr>
+          <w:sz w:val="44"/>
+          <w:szCs w:val="44"/>
+          <w:u w:val="single"/>
+          <w:lang w:val="en-US"/>
+        </w:rPr>
+      </w:pPr>
+      <w:r>
+        <w:rPr>
+          <w:noProof/>
+        </w:rPr>
+        <w:lastRenderedPageBreak/>
+        <w:drawing>
+          <wp:inline distT="0" distB="0" distL="0" distR="0" wp14:anchorId="7BFBA387" wp14:editId="7EA2D08B">
+            <wp:extent cx="5943600" cy="1344295"/>
+            <wp:effectExtent l="0" t="0" r="0" b="8255"/>
+            <wp:docPr id="899651665" name="Picture 1" descr="A computer code with black text&#10;&#10;Description automatically generated"/>
+            <wp:cNvGraphicFramePr>
+              <a:graphicFrameLocks xmlns:a="http://schemas.openxmlformats.org/drawingml/2006/main" noChangeAspect="1"/>
+            </wp:cNvGraphicFramePr>
+            <a:graphic xmlns:a="http://schemas.openxmlformats.org/drawingml/2006/main">
+              <a:graphicData uri="http://schemas.openxmlformats.org/drawingml/2006/picture">
+                <pic:pic xmlns:pic="http://schemas.openxmlformats.org/drawingml/2006/picture">
+                  <pic:nvPicPr>
+                    <pic:cNvPr id="899651665" name="Picture 1" descr="A computer code with black text&#10;&#10;Description automatically generated"/>
+                    <pic:cNvPicPr/>
+                  </pic:nvPicPr>
+                  <pic:blipFill>
+                    <a:blip r:embed="rId22"/>
+                    <a:stretch>
+                      <a:fillRect/>
+                    </a:stretch>
+                  </pic:blipFill>
+                  <pic:spPr>
+                    <a:xfrm>
+                      <a:off x="0" y="0"/>
+                      <a:ext cx="5943600" cy="1344295"/>
+                    </a:xfrm>
+                    <a:prstGeom prst="rect">
+                      <a:avLst/>
+                    </a:prstGeom>
+                  </pic:spPr>
+                </pic:pic>
+              </a:graphicData>
+            </a:graphic>
+          </wp:inline>
+        </w:drawing>
+      </w:r>
+    </w:p>
+    <w:p>
+      <w:pPr>
+        <w:rPr>
+          <w:sz w:val="44"/>
+          <w:szCs w:val="44"/>
+          <w:u w:val="single"/>
+          <w:lang w:val="en-US"/>
+        </w:rPr>
+      </w:pPr>
+      <w:r>
+        <w:rPr>
+          <w:sz w:val="44"/>
+          <w:szCs w:val="44"/>
+          <w:u w:val="single"/>
+          <w:lang w:val="en-US"/>
+        </w:rPr>
+        <w:t>Spanning Tree Root Guard</w:t>
+      </w:r>
+    </w:p>
+    <w:p>
+      <w:pPr>
+        <w:rPr>
+          <w:sz w:val="44"/>
+          <w:szCs w:val="44"/>
+          <w:u w:val="single"/>
+          <w:lang w:val="en-US"/>
+        </w:rPr>
+      </w:pPr>
+      <w:r>
+        <w:rPr>
+          <w:noProof/>
+        </w:rPr>
+        <w:drawing>
+          <wp:inline distT="0" distB="0" distL="0" distR="0" wp14:anchorId="181E5C09" wp14:editId="512246AE">
+            <wp:extent cx="5943600" cy="1238250"/>
+            <wp:effectExtent l="0" t="0" r="0" b="0"/>
+            <wp:docPr id="59966359" name="Picture 1" descr="A screenshot of a computer code&#10;&#10;Description automatically generated"/>
+            <wp:cNvGraphicFramePr>
+              <a:graphicFrameLocks xmlns:a="http://schemas.openxmlformats.org/drawingml/2006/main" noChangeAspect="1"/>
+            </wp:cNvGraphicFramePr>
+            <a:graphic xmlns:a="http://schemas.openxmlformats.org/drawingml/2006/main">
+              <a:graphicData uri="http://schemas.openxmlformats.org/drawingml/2006/picture">
+                <pic:pic xmlns:pic="http://schemas.openxmlformats.org/drawingml/2006/picture">
+                  <pic:nvPicPr>
+                    <pic:cNvPr id="59966359" name="Picture 1" descr="A screenshot of a computer code&#10;&#10;Description automatically generated"/>
+                    <pic:cNvPicPr/>
+                  </pic:nvPicPr>
+                  <pic:blipFill>
+                    <a:blip r:embed="rId23"/>
+                    <a:stretch>
+                      <a:fillRect/>
+                    </a:stretch>
+                  </pic:blipFill>
+                  <pic:spPr>
+                    <a:xfrm>
+                      <a:off x="0" y="0"/>
+                      <a:ext cx="5943600" cy="1238250"/>
+                    </a:xfrm>
+                    <a:prstGeom prst="rect">
+                      <a:avLst/>
+                    </a:prstGeom>
+                  </pic:spPr>
+                </pic:pic>
+              </a:graphicData>
+            </a:graphic>
+          </wp:inline>
+        </w:drawing>
+      </w:r>
+    </w:p>
+    <w:p>
+      <w:pPr>
+        <w:rPr>
+          <w:sz w:val="44"/>
+          <w:szCs w:val="44"/>
+          <w:u w:val="single"/>
+          <w:lang w:val="en-US"/>
+        </w:rPr>
+      </w:pPr>
+    </w:p>
+    <w:p>
+      <w:pPr>
+        <w:rPr>
+          <w:sz w:val="44"/>
+          <w:szCs w:val="44"/>
+          <w:u w:val="single"/>
+          <w:lang w:val="en-US"/>
+        </w:rPr>
+      </w:pPr>
+      <w:r>
+        <w:rPr>
+          <w:sz w:val="44"/>
+          <w:szCs w:val="44"/>
+          <w:u w:val="single"/>
+          <w:lang w:val="en-US"/>
+        </w:rPr>
+        <w:t>Spanning Tree BDPU Filter</w:t>
+      </w:r>
+    </w:p>
+    <w:p>
+      <w:pPr>
+        <w:rPr>
+          <w:sz w:val="44"/>
+          <w:szCs w:val="44"/>
+          <w:u w:val="single"/>
+          <w:lang w:val="en-US"/>
+        </w:rPr>
+      </w:pPr>
+      <w:r>
+        <w:rPr>
+          <w:noProof/>
+        </w:rPr>
+        <w:drawing>
+          <wp:inline distT="0" distB="0" distL="0" distR="0" wp14:anchorId="66DAC2F5" wp14:editId="64A28388">
+            <wp:extent cx="5442857" cy="2917154"/>
+            <wp:effectExtent l="0" t="0" r="5715" b="0"/>
+            <wp:docPr id="385775183" name="Picture 1" descr="A screenshot of a computer&#10;&#10;Description automatically generated"/>
+            <wp:cNvGraphicFramePr>
+              <a:graphicFrameLocks xmlns:a="http://schemas.openxmlformats.org/drawingml/2006/main" noChangeAspect="1"/>
+            </wp:cNvGraphicFramePr>
+            <a:graphic xmlns:a="http://schemas.openxmlformats.org/drawingml/2006/main">
+              <a:graphicData uri="http://schemas.openxmlformats.org/drawingml/2006/picture">
+                <pic:pic xmlns:pic="http://schemas.openxmlformats.org/drawingml/2006/picture">
+                  <pic:nvPicPr>
+                    <pic:cNvPr id="385775183" name="Picture 1" descr="A screenshot of a computer&#10;&#10;Description automatically generated"/>
+                    <pic:cNvPicPr/>
+                  </pic:nvPicPr>
+                  <pic:blipFill>
+                    <a:blip r:embed="rId24"/>
+                    <a:stretch>
+                      <a:fillRect/>
+                    </a:stretch>
+                  </pic:blipFill>
+                  <pic:spPr>
+                    <a:xfrm>
+                      <a:off x="0" y="0"/>
+                      <a:ext cx="5455814" cy="2924098"/>
+                    </a:xfrm>
+                    <a:prstGeom prst="rect">
+                      <a:avLst/>
+                    </a:prstGeom>
+                  </pic:spPr>
+                </pic:pic>
+              </a:graphicData>
+            </a:graphic>
+          </wp:inline>
+        </w:drawing>
       </w:r>
     </w:p>
     <w:sectPr>
@@ -1933,6 +3819,56 @@
     </w:sectPr>
   </w:body>
 </w:document>
+</file>
+
+<file path=word/endnotes.xml><?xml version="1.0" encoding="utf-8"?>
+<w:endnotes xmlns:wpc="http://schemas.microsoft.com/office/word/2010/wordprocessingCanvas" xmlns:cx="http://schemas.microsoft.com/office/drawing/2014/chartex" xmlns:cx1="http://schemas.microsoft.com/office/drawing/2015/9/8/chartex" xmlns:cx2="http://schemas.microsoft.com/office/drawing/2015/10/21/chartex" xmlns:cx3="http://schemas.microsoft.com/office/drawing/2016/5/9/chartex" xmlns:cx4="http://schemas.microsoft.com/office/drawing/2016/5/10/chartex" xmlns:cx5="http://schemas.microsoft.com/office/drawing/2016/5/11/chartex" xmlns:cx6="http://schemas.microsoft.com/office/drawing/2016/5/12/chartex" xmlns:cx7="http://schemas.microsoft.com/office/drawing/2016/5/13/chartex" xmlns:cx8="http://schemas.microsoft.com/office/drawing/2016/5/14/chartex" xmlns:mc="http://schemas.openxmlformats.org/markup-compatibility/2006" xmlns:aink="http://schemas.microsoft.com/office/drawing/2016/ink" xmlns:am3d="http://schemas.microsoft.com/office/drawing/2017/model3d" xmlns:o="urn:schemas-microsoft-com:office:office" xmlns:oel="http://schemas.microsoft.com/office/2019/extlst" xmlns:r="http://schemas.openxmlformats.org/officeDocument/2006/relationships" xmlns:m="http://schemas.openxmlformats.org/officeDocument/2006/math" xmlns:v="urn:schemas-microsoft-com:vml" xmlns:wp14="http://schemas.microsoft.com/office/word/2010/wordprocessingDrawing" xmlns:wp="http://schemas.openxmlformats.org/drawingml/2006/wordprocessingDrawing" xmlns:w10="urn:schemas-microsoft-com:office:word" xmlns:w="http://schemas.openxmlformats.org/wordprocessingml/2006/main" xmlns:w14="http://schemas.microsoft.com/office/word/2010/wordml" xmlns:w15="http://schemas.microsoft.com/office/word/2012/wordml" xmlns:w16cex="http://schemas.microsoft.com/office/word/2018/wordml/cex" xmlns:w16cid="http://schemas.microsoft.com/office/word/2016/wordml/cid" xmlns:w16="http://schemas.microsoft.com/office/word/2018/wordml" xmlns:w16du="http://schemas.microsoft.com/office/word/2023/wordml/word16du" xmlns:w16sdtdh="http://schemas.microsoft.com/office/word/2020/wordml/sdtdatahash" xmlns:w16sdtfl="http://schemas.microsoft.com/office/word/2024/wordml/sdtformatlock" xmlns:w16se="http://schemas.microsoft.com/office/word/2015/wordml/symex" xmlns:wpg="http://schemas.microsoft.com/office/word/2010/wordprocessingGroup" xmlns:wpi="http://schemas.microsoft.com/office/word/2010/wordprocessingInk" xmlns:wne="http://schemas.microsoft.com/office/word/2006/wordml" xmlns:wps="http://schemas.microsoft.com/office/word/2010/wordprocessingShape" mc:Ignorable="w14 w15 w16se w16cid w16 w16cex w16sdtdh w16sdtfl w16du wp14">
+  <w:endnote w:type="separator" w:id="-1">
+    <w:p>
+      <w:pPr>
+        <w:spacing w:after="0" w:line="240" w:lineRule="auto"/>
+      </w:pPr>
+      <w:r>
+        <w:separator/>
+      </w:r>
+    </w:p>
+  </w:endnote>
+  <w:endnote w:type="continuationSeparator" w:id="0">
+    <w:p>
+      <w:pPr>
+        <w:spacing w:after="0" w:line="240" w:lineRule="auto"/>
+      </w:pPr>
+      <w:r>
+        <w:continuationSeparator/>
+      </w:r>
+    </w:p>
+  </w:endnote>
+</w:endnotes>
+</file>
+
+<file path=word/footnotes.xml><?xml version="1.0" encoding="utf-8"?>
+<w:footnotes xmlns:wpc="http://schemas.microsoft.com/office/word/2010/wordprocessingCanvas" xmlns:cx="http://schemas.microsoft.com/office/drawing/2014/chartex" xmlns:cx1="http://schemas.microsoft.com/office/drawing/2015/9/8/chartex" xmlns:cx2="http://schemas.microsoft.com/office/drawing/2015/10/21/chartex" xmlns:cx3="http://schemas.microsoft.com/office/drawing/2016/5/9/chartex" xmlns:cx4="http://schemas.microsoft.com/office/drawing/2016/5/10/chartex" xmlns:cx5="http://schemas.microsoft.com/office/drawing/2016/5/11/chartex" xmlns:cx6="http://schemas.microsoft.com/office/drawing/2016/5/12/chartex" xmlns:cx7="http://schemas.microsoft.com/office/drawing/2016/5/13/chartex" xmlns:cx8="http://schemas.microsoft.com/office/drawing/2016/5/14/chartex" xmlns:mc="http://schemas.openxmlformats.org/markup-compatibility/2006" xmlns:aink="http://schemas.microsoft.com/office/drawing/2016/ink" xmlns:am3d="http://schemas.microsoft.com/office/drawing/2017/model3d" xmlns:o="urn:schemas-microsoft-com:office:office" xmlns:oel="http://schemas.microsoft.com/office/2019/extlst" xmlns:r="http://schemas.openxmlformats.org/officeDocument/2006/relationships" xmlns:m="http://schemas.openxmlformats.org/officeDocument/2006/math" xmlns:v="urn:schemas-microsoft-com:vml" xmlns:wp14="http://schemas.microsoft.com/office/word/2010/wordprocessingDrawing" xmlns:wp="http://schemas.openxmlformats.org/drawingml/2006/wordprocessingDrawing" xmlns:w10="urn:schemas-microsoft-com:office:word" xmlns:w="http://schemas.openxmlformats.org/wordprocessingml/2006/main" xmlns:w14="http://schemas.microsoft.com/office/word/2010/wordml" xmlns:w15="http://schemas.microsoft.com/office/word/2012/wordml" xmlns:w16cex="http://schemas.microsoft.com/office/word/2018/wordml/cex" xmlns:w16cid="http://schemas.microsoft.com/office/word/2016/wordml/cid" xmlns:w16="http://schemas.microsoft.com/office/word/2018/wordml" xmlns:w16du="http://schemas.microsoft.com/office/word/2023/wordml/word16du" xmlns:w16sdtdh="http://schemas.microsoft.com/office/word/2020/wordml/sdtdatahash" xmlns:w16sdtfl="http://schemas.microsoft.com/office/word/2024/wordml/sdtformatlock" xmlns:w16se="http://schemas.microsoft.com/office/word/2015/wordml/symex" xmlns:wpg="http://schemas.microsoft.com/office/word/2010/wordprocessingGroup" xmlns:wpi="http://schemas.microsoft.com/office/word/2010/wordprocessingInk" xmlns:wne="http://schemas.microsoft.com/office/word/2006/wordml" xmlns:wps="http://schemas.microsoft.com/office/word/2010/wordprocessingShape" mc:Ignorable="w14 w15 w16se w16cid w16 w16cex w16sdtdh w16sdtfl w16du wp14">
+  <w:footnote w:type="separator" w:id="-1">
+    <w:p>
+      <w:pPr>
+        <w:spacing w:after="0" w:line="240" w:lineRule="auto"/>
+      </w:pPr>
+      <w:r>
+        <w:separator/>
+      </w:r>
+    </w:p>
+  </w:footnote>
+  <w:footnote w:type="continuationSeparator" w:id="0">
+    <w:p>
+      <w:pPr>
+        <w:spacing w:after="0" w:line="240" w:lineRule="auto"/>
+      </w:pPr>
+      <w:r>
+        <w:continuationSeparator/>
+      </w:r>
+    </w:p>
+  </w:footnote>
+</w:footnotes>
 </file>
 
 <file path=word/numbering.xml><?xml version="1.0" encoding="utf-8"?>
@@ -3219,6 +5155,56 @@
       <w:spacing w:val="5"/>
     </w:rPr>
   </w:style>
+  <w:style w:type="paragraph" w:styleId="Header">
+    <w:name w:val="header"/>
+    <w:basedOn w:val="Normal"/>
+    <w:link w:val="HeaderChar"/>
+    <w:uiPriority w:val="99"/>
+    <w:unhideWhenUsed/>
+    <w:rsid w:val="00061DA1"/>
+    <w:pPr>
+      <w:tabs>
+        <w:tab w:val="center" w:pos="4513"/>
+        <w:tab w:val="right" w:pos="9026"/>
+      </w:tabs>
+      <w:spacing w:after="0" w:line="240" w:lineRule="auto"/>
+    </w:pPr>
+  </w:style>
+  <w:style w:type="character" w:customStyle="1" w:styleId="HeaderChar">
+    <w:name w:val="Header Char"/>
+    <w:basedOn w:val="DefaultParagraphFont"/>
+    <w:link w:val="Header"/>
+    <w:uiPriority w:val="99"/>
+    <w:rsid w:val="00061DA1"/>
+    <w:rPr>
+      <w:lang w:val="ro-RO"/>
+    </w:rPr>
+  </w:style>
+  <w:style w:type="paragraph" w:styleId="Footer">
+    <w:name w:val="footer"/>
+    <w:basedOn w:val="Normal"/>
+    <w:link w:val="FooterChar"/>
+    <w:uiPriority w:val="99"/>
+    <w:unhideWhenUsed/>
+    <w:rsid w:val="00061DA1"/>
+    <w:pPr>
+      <w:tabs>
+        <w:tab w:val="center" w:pos="4513"/>
+        <w:tab w:val="right" w:pos="9026"/>
+      </w:tabs>
+      <w:spacing w:after="0" w:line="240" w:lineRule="auto"/>
+    </w:pPr>
+  </w:style>
+  <w:style w:type="character" w:customStyle="1" w:styleId="FooterChar">
+    <w:name w:val="Footer Char"/>
+    <w:basedOn w:val="DefaultParagraphFont"/>
+    <w:link w:val="Footer"/>
+    <w:uiPriority w:val="99"/>
+    <w:rsid w:val="00061DA1"/>
+    <w:rPr>
+      <w:lang w:val="ro-RO"/>
+    </w:rPr>
+  </w:style>
 </w:styles>
 </file>
 

</xml_diff>